<commit_message>
business modelling all done
</commit_message>
<xml_diff>
--- a/3rd-Grade/Fifth-Semester/Бизнес моделирование/Московка-АА-ПР25.docx
+++ b/3rd-Grade/Fifth-Semester/Бизнес моделирование/Московка-АА-ПР25.docx
@@ -249,7 +249,7 @@
                     </wp:inline>
                   </w:drawing>
                 </mc:Choice>
-                <mc:Fallback xmlns:w16cex="http://schemas.microsoft.com/office/word/2018/wordml/cex" xmlns:w16="http://schemas.microsoft.com/office/word/2018/wordml">
+                <mc:Fallback xmlns:w16="http://schemas.microsoft.com/office/word/2018/wordml" xmlns:w16cex="http://schemas.microsoft.com/office/word/2018/wordml/cex">
                   <w:pict>
                     <v:line w14:anchorId="75B2B8C2" id="Прямая соединительная линия 5" o:spid="_x0000_s1026" style="flip:y;visibility:visible;mso-wrap-style:square;mso-left-percent:-10001;mso-top-percent:-10001;mso-position-horizontal:absolute;mso-position-horizontal-relative:char;mso-position-vertical:absolute;mso-position-vertical-relative:line;mso-left-percent:-10001;mso-top-percent:-10001" from="0,0" to="441pt,.1pt" o:gfxdata="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" strokeweight="3pt">
                       <v:stroke linestyle="thinThin"/>
@@ -792,8 +792,18 @@
                 <w:u w:val="single"/>
                 <w:lang w:val="en-US"/>
               </w:rPr>
-              <w:t>11</w:t>
+              <w:t>1</w:t>
             </w:r>
+            <w:r>
+              <w:rPr>
+                <w:rFonts w:cs="Times New Roman"/>
+                <w:u w:val="single"/>
+                <w:lang w:val="en-US"/>
+              </w:rPr>
+              <w:t>8</w:t>
+            </w:r>
+            <w:bookmarkStart w:id="0" w:name="_GoBack"/>
+            <w:bookmarkEnd w:id="0"/>
             <w:proofErr w:type="gramEnd"/>
             <w:r>
               <w:rPr>
@@ -1190,6 +1200,7 @@
         <w:rPr>
           <w:rFonts w:ascii="Times New Roman" w:hAnsi="Times New Roman" w:cs="Times New Roman"/>
           <w:bCs/>
+          <w:noProof/>
           <w:sz w:val="28"/>
           <w:szCs w:val="28"/>
         </w:rPr>
@@ -1234,8 +1245,6 @@
           </wp:inline>
         </w:drawing>
       </w:r>
-      <w:bookmarkStart w:id="0" w:name="_GoBack"/>
-      <w:bookmarkEnd w:id="0"/>
     </w:p>
     <w:p>
       <w:pPr>

</xml_diff>